<commit_message>
add b2 chp 7 and aws iam
</commit_message>
<xml_diff>
--- a/C#/C#.docx
+++ b/C#/C#.docx
@@ -545,9 +545,1427 @@
     <w:p>
       <w:pPr>
         <w:rPr>
+          <w:rFonts w:ascii="Times New Roman" w:hAnsi="Times New Roman" w:cs="Myanmar Text"/>
+          <w:sz w:val="32"/>
+          <w:szCs w:val="32"/>
+          <w:lang w:val="en-US"/>
+        </w:rPr>
+      </w:pPr>
+      <w:r>
+        <w:rPr>
           <w:rFonts w:ascii="Times New Roman" w:hAnsi="Times New Roman" w:cs="Times New Roman"/>
           <w:sz w:val="32"/>
           <w:szCs w:val="32"/>
+          <w:lang w:val="en-US"/>
+        </w:rPr>
+        <w:br w:type="column"/>
+      </w:r>
+      <w:r>
+        <w:rPr>
+          <w:rFonts w:ascii="Times New Roman" w:hAnsi="Times New Roman" w:cs="Times New Roman"/>
+          <w:sz w:val="32"/>
+          <w:szCs w:val="32"/>
+          <w:lang w:val="en-US"/>
+        </w:rPr>
+        <w:lastRenderedPageBreak/>
+        <w:t xml:space="preserve">.net platform </w:t>
+      </w:r>
+      <w:r>
+        <w:rPr>
+          <w:rFonts w:ascii="Times New Roman" w:hAnsi="Times New Roman" w:cs="Myanmar Text" w:hint="cs"/>
+          <w:sz w:val="32"/>
+          <w:szCs w:val="32"/>
+          <w:cs/>
+          <w:lang w:val="en-US"/>
+        </w:rPr>
+        <w:t xml:space="preserve">နဲ့ </w:t>
+      </w:r>
+      <w:proofErr w:type="spellStart"/>
+      <w:r>
+        <w:rPr>
+          <w:rFonts w:ascii="Times New Roman" w:hAnsi="Times New Roman" w:cs="Myanmar Text"/>
+          <w:sz w:val="32"/>
+          <w:szCs w:val="32"/>
+          <w:lang w:val="en-US"/>
+        </w:rPr>
+        <w:t>c#</w:t>
+      </w:r>
+      <w:proofErr w:type="spellEnd"/>
+      <w:r>
+        <w:rPr>
+          <w:rFonts w:ascii="Times New Roman" w:hAnsi="Times New Roman" w:cs="Myanmar Text"/>
+          <w:sz w:val="32"/>
+          <w:szCs w:val="32"/>
+          <w:lang w:val="en-US"/>
+        </w:rPr>
+        <w:t xml:space="preserve"> </w:t>
+      </w:r>
+      <w:r>
+        <w:rPr>
+          <w:rFonts w:ascii="Times New Roman" w:hAnsi="Times New Roman" w:cs="Myanmar Text" w:hint="cs"/>
+          <w:sz w:val="32"/>
+          <w:szCs w:val="32"/>
+          <w:cs/>
+          <w:lang w:val="en-US"/>
+        </w:rPr>
+        <w:t xml:space="preserve">ကို </w:t>
+      </w:r>
+      <w:r>
+        <w:rPr>
+          <w:rFonts w:ascii="Times New Roman" w:hAnsi="Times New Roman" w:cs="Myanmar Text"/>
+          <w:sz w:val="32"/>
+          <w:szCs w:val="32"/>
+          <w:lang w:val="en-US"/>
+        </w:rPr>
+        <w:t>2002</w:t>
+      </w:r>
+      <w:r>
+        <w:rPr>
+          <w:rFonts w:ascii="Times New Roman" w:hAnsi="Times New Roman" w:cs="Myanmar Text" w:hint="cs"/>
+          <w:sz w:val="32"/>
+          <w:szCs w:val="32"/>
+          <w:cs/>
+          <w:lang w:val="en-US"/>
+        </w:rPr>
+        <w:t>နှစ်မှာ စတင်မိတ်ဆက်ခဲ့တယ်။</w:t>
+      </w:r>
+    </w:p>
+    <w:p>
+      <w:pPr>
+        <w:rPr>
+          <w:rFonts w:ascii="Times New Roman" w:hAnsi="Times New Roman" w:cs="Myanmar Text"/>
+          <w:sz w:val="32"/>
+          <w:szCs w:val="32"/>
+          <w:lang w:val="en-US"/>
+        </w:rPr>
+      </w:pPr>
+      <w:r>
+        <w:rPr>
+          <w:rFonts w:ascii="Times New Roman" w:hAnsi="Times New Roman" w:cs="Myanmar Text"/>
+          <w:sz w:val="32"/>
+          <w:szCs w:val="32"/>
+          <w:lang w:val="en-US"/>
+        </w:rPr>
+        <w:t xml:space="preserve">.net platform </w:t>
+      </w:r>
+      <w:r>
+        <w:rPr>
+          <w:rFonts w:ascii="Times New Roman" w:hAnsi="Times New Roman" w:cs="Myanmar Text" w:hint="cs"/>
+          <w:sz w:val="32"/>
+          <w:szCs w:val="32"/>
+          <w:cs/>
+          <w:lang w:val="en-US"/>
+        </w:rPr>
+        <w:t xml:space="preserve">မှာဆိုရင် </w:t>
+      </w:r>
+      <w:proofErr w:type="spellStart"/>
+      <w:r>
+        <w:rPr>
+          <w:rFonts w:ascii="Times New Roman" w:hAnsi="Times New Roman" w:cs="Myanmar Text"/>
+          <w:sz w:val="32"/>
+          <w:szCs w:val="32"/>
+          <w:lang w:val="en-US"/>
+        </w:rPr>
+        <w:t>c#</w:t>
+      </w:r>
+      <w:proofErr w:type="spellEnd"/>
+      <w:r>
+        <w:rPr>
+          <w:rFonts w:ascii="Times New Roman" w:hAnsi="Times New Roman" w:cs="Myanmar Text"/>
+          <w:sz w:val="32"/>
+          <w:szCs w:val="32"/>
+          <w:lang w:val="en-US"/>
+        </w:rPr>
+        <w:t xml:space="preserve"> </w:t>
+      </w:r>
+      <w:r>
+        <w:rPr>
+          <w:rFonts w:ascii="Times New Roman" w:hAnsi="Times New Roman" w:cs="Myanmar Text" w:hint="cs"/>
+          <w:sz w:val="32"/>
+          <w:szCs w:val="32"/>
+          <w:cs/>
+          <w:lang w:val="en-US"/>
+        </w:rPr>
+        <w:t xml:space="preserve">အပြင် အခြား </w:t>
+      </w:r>
+      <w:r>
+        <w:rPr>
+          <w:rFonts w:ascii="Times New Roman" w:hAnsi="Times New Roman" w:cs="Myanmar Text"/>
+          <w:sz w:val="32"/>
+          <w:szCs w:val="32"/>
+          <w:lang w:val="en-US"/>
+        </w:rPr>
+        <w:t>F#, vb.net</w:t>
+      </w:r>
+      <w:r>
+        <w:rPr>
+          <w:rFonts w:ascii="Times New Roman" w:hAnsi="Times New Roman" w:cs="Myanmar Text" w:hint="cs"/>
+          <w:sz w:val="32"/>
+          <w:szCs w:val="32"/>
+          <w:cs/>
+          <w:lang w:val="en-US"/>
+        </w:rPr>
+        <w:t>လိုကောင်မျိုးတွေပါ ပါ၀င်တယ်။ အဲ့လိုပါ၀င်တဲ့တွက်ကြောင့် အဲ့</w:t>
+      </w:r>
+      <w:r>
+        <w:rPr>
+          <w:rFonts w:ascii="Times New Roman" w:hAnsi="Times New Roman" w:cs="Myanmar Text"/>
+          <w:sz w:val="32"/>
+          <w:szCs w:val="32"/>
+          <w:lang w:val="en-US"/>
+        </w:rPr>
+        <w:t xml:space="preserve">programming language </w:t>
+      </w:r>
+      <w:r>
+        <w:rPr>
+          <w:rFonts w:ascii="Times New Roman" w:hAnsi="Times New Roman" w:cs="Myanmar Text" w:hint="cs"/>
+          <w:sz w:val="32"/>
+          <w:szCs w:val="32"/>
+          <w:cs/>
+          <w:lang w:val="en-US"/>
+        </w:rPr>
+        <w:t xml:space="preserve">တခုနဲ့တခုကြားမှာ အပြန်အလှန်ချိတ်ဆက်ပီးသုံးနိုင်တယ်။ ဆိုလိုတာက </w:t>
+      </w:r>
+      <w:proofErr w:type="spellStart"/>
+      <w:r>
+        <w:rPr>
+          <w:rFonts w:ascii="Times New Roman" w:hAnsi="Times New Roman" w:cs="Myanmar Text"/>
+          <w:sz w:val="32"/>
+          <w:szCs w:val="32"/>
+          <w:lang w:val="en-US"/>
+        </w:rPr>
+        <w:t>c#</w:t>
+      </w:r>
+      <w:proofErr w:type="spellEnd"/>
+      <w:r>
+        <w:rPr>
+          <w:rFonts w:ascii="Times New Roman" w:hAnsi="Times New Roman" w:cs="Myanmar Text" w:hint="cs"/>
+          <w:sz w:val="32"/>
+          <w:szCs w:val="32"/>
+          <w:cs/>
+          <w:lang w:val="en-US"/>
+        </w:rPr>
+        <w:t xml:space="preserve">နဲ့ရေးထားတာကို အခြား </w:t>
+      </w:r>
+      <w:r>
+        <w:rPr>
+          <w:rFonts w:ascii="Times New Roman" w:hAnsi="Times New Roman" w:cs="Myanmar Text"/>
+          <w:sz w:val="32"/>
+          <w:szCs w:val="32"/>
+          <w:lang w:val="en-US"/>
+        </w:rPr>
+        <w:t>Vb.net, F#</w:t>
+      </w:r>
+      <w:r>
+        <w:rPr>
+          <w:rFonts w:ascii="Times New Roman" w:hAnsi="Times New Roman" w:cs="Myanmar Text" w:hint="cs"/>
+          <w:sz w:val="32"/>
+          <w:szCs w:val="32"/>
+          <w:cs/>
+          <w:lang w:val="en-US"/>
+        </w:rPr>
+        <w:t>တွေက နေပီး ပြန်သုံးနိုင် ထပ်ပီးတော့ လုပ်ဆောင်ချက်အသစ်တွေထပ်တိုးနိုင်တာမျိုးကို လုပ်နိုင်တယ်။</w:t>
+      </w:r>
+    </w:p>
+    <w:p>
+      <w:pPr>
+        <w:rPr>
+          <w:rFonts w:ascii="Times New Roman" w:hAnsi="Times New Roman" w:cs="Myanmar Text"/>
+          <w:sz w:val="32"/>
+          <w:szCs w:val="32"/>
+          <w:lang w:val="en-US"/>
+        </w:rPr>
+      </w:pPr>
+      <w:r>
+        <w:rPr>
+          <w:rFonts w:ascii="Times New Roman" w:hAnsi="Times New Roman" w:cs="Myanmar Text" w:hint="cs"/>
+          <w:sz w:val="32"/>
+          <w:szCs w:val="32"/>
+          <w:cs/>
+          <w:lang w:val="en-US"/>
+        </w:rPr>
+        <w:t xml:space="preserve">စထွက်တော့ </w:t>
+      </w:r>
+      <w:r>
+        <w:rPr>
+          <w:rFonts w:ascii="Times New Roman" w:hAnsi="Times New Roman" w:cs="Myanmar Text"/>
+          <w:sz w:val="32"/>
+          <w:szCs w:val="32"/>
+          <w:lang w:val="en-US"/>
+        </w:rPr>
+        <w:t xml:space="preserve">.net </w:t>
+      </w:r>
+      <w:r>
+        <w:rPr>
+          <w:rFonts w:ascii="Times New Roman" w:hAnsi="Times New Roman" w:cs="Myanmar Text" w:hint="cs"/>
+          <w:sz w:val="32"/>
+          <w:szCs w:val="32"/>
+          <w:cs/>
+          <w:lang w:val="en-US"/>
+        </w:rPr>
+        <w:t xml:space="preserve">က </w:t>
+      </w:r>
+      <w:r>
+        <w:rPr>
+          <w:rFonts w:ascii="Times New Roman" w:hAnsi="Times New Roman" w:cs="Myanmar Text"/>
+          <w:sz w:val="32"/>
+          <w:szCs w:val="32"/>
+          <w:lang w:val="en-US"/>
+        </w:rPr>
+        <w:t xml:space="preserve">window operating system </w:t>
+      </w:r>
+      <w:r>
+        <w:rPr>
+          <w:rFonts w:ascii="Times New Roman" w:hAnsi="Times New Roman" w:cs="Myanmar Text" w:hint="cs"/>
+          <w:sz w:val="32"/>
+          <w:szCs w:val="32"/>
+          <w:cs/>
+          <w:lang w:val="en-US"/>
+        </w:rPr>
+        <w:t>မှာပဲ လုပ်ဆောင်နိုင်တယ်။</w:t>
+      </w:r>
+    </w:p>
+    <w:p>
+      <w:pPr>
+        <w:rPr>
+          <w:rFonts w:ascii="Times New Roman" w:hAnsi="Times New Roman" w:cs="Myanmar Text"/>
+          <w:sz w:val="32"/>
+          <w:szCs w:val="32"/>
+          <w:lang w:val="en-US"/>
+        </w:rPr>
+      </w:pPr>
+      <w:r>
+        <w:rPr>
+          <w:rFonts w:ascii="Times New Roman" w:hAnsi="Times New Roman" w:cs="Myanmar Text" w:hint="cs"/>
+          <w:sz w:val="32"/>
+          <w:szCs w:val="32"/>
+          <w:cs/>
+          <w:lang w:val="en-US"/>
+        </w:rPr>
+        <w:t xml:space="preserve">၂၀၁၆ </w:t>
+      </w:r>
+      <w:r>
+        <w:rPr>
+          <w:rFonts w:ascii="Times New Roman" w:hAnsi="Times New Roman" w:cs="Myanmar Text"/>
+          <w:sz w:val="32"/>
+          <w:szCs w:val="32"/>
+          <w:lang w:val="en-US"/>
+        </w:rPr>
+        <w:t>.net core</w:t>
+      </w:r>
+      <w:r>
+        <w:rPr>
+          <w:rFonts w:ascii="Times New Roman" w:hAnsi="Times New Roman" w:cs="Myanmar Text" w:hint="cs"/>
+          <w:sz w:val="32"/>
+          <w:szCs w:val="32"/>
+          <w:cs/>
+          <w:lang w:val="en-US"/>
+        </w:rPr>
+        <w:t xml:space="preserve">ကိုစတင်ကြေညာပီးနောက်မှာတော့ </w:t>
+      </w:r>
+      <w:r>
+        <w:rPr>
+          <w:rFonts w:ascii="Times New Roman" w:hAnsi="Times New Roman" w:cs="Myanmar Text"/>
+          <w:sz w:val="32"/>
+          <w:szCs w:val="32"/>
+          <w:lang w:val="en-US"/>
+        </w:rPr>
+        <w:t xml:space="preserve">window system </w:t>
+      </w:r>
+      <w:r>
+        <w:rPr>
+          <w:rFonts w:ascii="Times New Roman" w:hAnsi="Times New Roman" w:cs="Myanmar Text" w:hint="cs"/>
+          <w:sz w:val="32"/>
+          <w:szCs w:val="32"/>
+          <w:cs/>
+          <w:lang w:val="en-US"/>
+        </w:rPr>
+        <w:t xml:space="preserve">မှာတင်မဟုတ်ပဲ အခြား </w:t>
+      </w:r>
+      <w:proofErr w:type="spellStart"/>
+      <w:r>
+        <w:rPr>
+          <w:rFonts w:ascii="Times New Roman" w:hAnsi="Times New Roman" w:cs="Myanmar Text"/>
+          <w:sz w:val="32"/>
+          <w:szCs w:val="32"/>
+          <w:lang w:val="en-US"/>
+        </w:rPr>
+        <w:t>linux</w:t>
+      </w:r>
+      <w:proofErr w:type="spellEnd"/>
+      <w:r>
+        <w:rPr>
+          <w:rFonts w:ascii="Times New Roman" w:hAnsi="Times New Roman" w:cs="Myanmar Text"/>
+          <w:sz w:val="32"/>
+          <w:szCs w:val="32"/>
+          <w:lang w:val="en-US"/>
+        </w:rPr>
+        <w:t>, iOS</w:t>
+      </w:r>
+      <w:r>
+        <w:rPr>
+          <w:rFonts w:ascii="Times New Roman" w:hAnsi="Times New Roman" w:cs="Myanmar Text" w:hint="cs"/>
+          <w:sz w:val="32"/>
+          <w:szCs w:val="32"/>
+          <w:cs/>
+          <w:lang w:val="en-US"/>
+        </w:rPr>
+        <w:t xml:space="preserve">မှာပါ </w:t>
+      </w:r>
+      <w:r>
+        <w:rPr>
+          <w:rFonts w:ascii="Times New Roman" w:hAnsi="Times New Roman" w:cs="Myanmar Text"/>
+          <w:sz w:val="32"/>
+          <w:szCs w:val="32"/>
+          <w:lang w:val="en-US"/>
+        </w:rPr>
+        <w:t>run</w:t>
+      </w:r>
+      <w:r>
+        <w:rPr>
+          <w:rFonts w:ascii="Times New Roman" w:hAnsi="Times New Roman" w:cs="Myanmar Text" w:hint="cs"/>
+          <w:sz w:val="32"/>
+          <w:szCs w:val="32"/>
+          <w:cs/>
+          <w:lang w:val="en-US"/>
+        </w:rPr>
+        <w:t>လာနိုင်တယ်။</w:t>
+      </w:r>
+    </w:p>
+    <w:p>
+      <w:pPr>
+        <w:rPr>
+          <w:rFonts w:ascii="Times New Roman" w:hAnsi="Times New Roman" w:cs="Myanmar Text"/>
+          <w:sz w:val="32"/>
+          <w:szCs w:val="32"/>
+          <w:lang w:val="en-US"/>
+        </w:rPr>
+      </w:pPr>
+    </w:p>
+    <w:p>
+      <w:pPr>
+        <w:rPr>
+          <w:rFonts w:ascii="Times New Roman" w:hAnsi="Times New Roman" w:cs="Myanmar Text"/>
+          <w:sz w:val="32"/>
+          <w:szCs w:val="32"/>
+          <w:lang w:val="en-US"/>
+        </w:rPr>
+      </w:pPr>
+      <w:r>
+        <w:rPr>
+          <w:rFonts w:ascii="Times New Roman" w:hAnsi="Times New Roman" w:cs="Myanmar Text" w:hint="cs"/>
+          <w:sz w:val="32"/>
+          <w:szCs w:val="32"/>
+          <w:cs/>
+          <w:lang w:val="en-US"/>
+        </w:rPr>
+        <w:t xml:space="preserve">တခုသိသင့်တာက ကိုက </w:t>
+      </w:r>
+      <w:r>
+        <w:rPr>
+          <w:rFonts w:ascii="Times New Roman" w:hAnsi="Times New Roman" w:cs="Myanmar Text"/>
+          <w:sz w:val="32"/>
+          <w:szCs w:val="32"/>
+          <w:lang w:val="en-US"/>
+        </w:rPr>
+        <w:t xml:space="preserve">.net version </w:t>
+      </w:r>
+      <w:r>
+        <w:rPr>
+          <w:rFonts w:ascii="Times New Roman" w:hAnsi="Times New Roman" w:cs="Myanmar Text" w:hint="cs"/>
+          <w:sz w:val="32"/>
+          <w:szCs w:val="32"/>
+          <w:cs/>
+          <w:lang w:val="en-US"/>
+        </w:rPr>
+        <w:t xml:space="preserve">ကိုရွေးချယ်လိုက်တာနဲ့ အလိုလျောက် </w:t>
+      </w:r>
+      <w:proofErr w:type="spellStart"/>
+      <w:r>
+        <w:rPr>
+          <w:rFonts w:ascii="Times New Roman" w:hAnsi="Times New Roman" w:cs="Myanmar Text"/>
+          <w:sz w:val="32"/>
+          <w:szCs w:val="32"/>
+          <w:lang w:val="en-US"/>
+        </w:rPr>
+        <w:t>c#</w:t>
+      </w:r>
+      <w:proofErr w:type="spellEnd"/>
+      <w:r>
+        <w:rPr>
+          <w:rFonts w:ascii="Times New Roman" w:hAnsi="Times New Roman" w:cs="Myanmar Text"/>
+          <w:sz w:val="32"/>
+          <w:szCs w:val="32"/>
+          <w:lang w:val="en-US"/>
+        </w:rPr>
+        <w:t xml:space="preserve"> </w:t>
+      </w:r>
+      <w:proofErr w:type="spellStart"/>
+      <w:r>
+        <w:rPr>
+          <w:rFonts w:ascii="Times New Roman" w:hAnsi="Times New Roman" w:cs="Myanmar Text"/>
+          <w:sz w:val="32"/>
+          <w:szCs w:val="32"/>
+          <w:lang w:val="en-US"/>
+        </w:rPr>
+        <w:t>version</w:t>
+      </w:r>
+      <w:proofErr w:type="spellEnd"/>
+      <w:r>
+        <w:rPr>
+          <w:rFonts w:ascii="Times New Roman" w:hAnsi="Times New Roman" w:cs="Myanmar Text"/>
+          <w:sz w:val="32"/>
+          <w:szCs w:val="32"/>
+          <w:lang w:val="en-US"/>
+        </w:rPr>
+        <w:t xml:space="preserve"> </w:t>
+      </w:r>
+      <w:r>
+        <w:rPr>
+          <w:rFonts w:ascii="Times New Roman" w:hAnsi="Times New Roman" w:cs="Myanmar Text" w:hint="cs"/>
+          <w:sz w:val="32"/>
+          <w:szCs w:val="32"/>
+          <w:cs/>
+          <w:lang w:val="en-US"/>
+        </w:rPr>
+        <w:t>ကိုလဲ ရွေးချယ်ပီးသားဆိုတာ သိရမယ်။</w:t>
+      </w:r>
+    </w:p>
+    <w:p>
+      <w:pPr>
+        <w:rPr>
+          <w:rFonts w:ascii="Times New Roman" w:hAnsi="Times New Roman" w:cs="Myanmar Text"/>
+          <w:sz w:val="32"/>
+          <w:szCs w:val="32"/>
+          <w:lang w:val="en-US"/>
+        </w:rPr>
+      </w:pPr>
+      <w:r>
+        <w:rPr>
+          <w:rFonts w:ascii="Times New Roman" w:hAnsi="Times New Roman" w:cs="Myanmar Text" w:hint="cs"/>
+          <w:sz w:val="32"/>
+          <w:szCs w:val="32"/>
+          <w:cs/>
+          <w:lang w:val="en-US"/>
+        </w:rPr>
+        <w:t xml:space="preserve">ဥပမာဆို </w:t>
+      </w:r>
+      <w:proofErr w:type="spellStart"/>
+      <w:r>
+        <w:rPr>
+          <w:rFonts w:ascii="Times New Roman" w:hAnsi="Times New Roman" w:cs="Myanmar Text"/>
+          <w:sz w:val="32"/>
+          <w:szCs w:val="32"/>
+          <w:lang w:val="en-US"/>
+        </w:rPr>
+        <w:t>c#</w:t>
+      </w:r>
+      <w:proofErr w:type="spellEnd"/>
+      <w:r>
+        <w:rPr>
+          <w:rFonts w:ascii="Times New Roman" w:hAnsi="Times New Roman" w:cs="Myanmar Text"/>
+          <w:sz w:val="32"/>
+          <w:szCs w:val="32"/>
+          <w:lang w:val="en-US"/>
+        </w:rPr>
+        <w:t xml:space="preserve"> 10</w:t>
+      </w:r>
+      <w:r>
+        <w:rPr>
+          <w:rFonts w:ascii="Times New Roman" w:hAnsi="Times New Roman" w:cs="Myanmar Text" w:hint="cs"/>
+          <w:sz w:val="32"/>
+          <w:szCs w:val="32"/>
+          <w:cs/>
+          <w:lang w:val="en-US"/>
+        </w:rPr>
+        <w:t xml:space="preserve">ဆိုတာနဲ့ </w:t>
+      </w:r>
+      <w:r>
+        <w:rPr>
+          <w:rFonts w:ascii="Times New Roman" w:hAnsi="Times New Roman" w:cs="Myanmar Text"/>
+          <w:sz w:val="32"/>
+          <w:szCs w:val="32"/>
+          <w:lang w:val="en-US"/>
+        </w:rPr>
+        <w:t>.net 6</w:t>
+      </w:r>
+      <w:r>
+        <w:rPr>
+          <w:rFonts w:ascii="Times New Roman" w:hAnsi="Times New Roman" w:cs="Myanmar Text" w:hint="cs"/>
+          <w:sz w:val="32"/>
+          <w:szCs w:val="32"/>
+          <w:cs/>
+          <w:lang w:val="en-US"/>
+        </w:rPr>
+        <w:t xml:space="preserve">ကိုသုံးထားတယ်ဆိုတာ သိနိုင်တယ်။ အဲ့တာက ဘာတွေကွာလဲဆို </w:t>
+      </w:r>
+      <w:r>
+        <w:rPr>
+          <w:rFonts w:ascii="Times New Roman" w:hAnsi="Times New Roman" w:cs="Myanmar Text"/>
+          <w:sz w:val="32"/>
+          <w:szCs w:val="32"/>
+          <w:lang w:val="en-US"/>
+        </w:rPr>
+        <w:t xml:space="preserve">version </w:t>
+      </w:r>
+      <w:r>
+        <w:rPr>
+          <w:rFonts w:ascii="Times New Roman" w:hAnsi="Times New Roman" w:cs="Myanmar Text" w:hint="cs"/>
+          <w:sz w:val="32"/>
+          <w:szCs w:val="32"/>
+          <w:cs/>
+          <w:lang w:val="en-US"/>
+        </w:rPr>
+        <w:t xml:space="preserve">တခုမှာ သုံးလို့ရတဲ့ </w:t>
+      </w:r>
+      <w:r>
+        <w:rPr>
+          <w:rFonts w:ascii="Times New Roman" w:hAnsi="Times New Roman" w:cs="Myanmar Text"/>
+          <w:sz w:val="32"/>
+          <w:szCs w:val="32"/>
+          <w:lang w:val="en-US"/>
+        </w:rPr>
+        <w:t xml:space="preserve">language </w:t>
+      </w:r>
+      <w:r>
+        <w:rPr>
+          <w:rFonts w:ascii="Times New Roman" w:hAnsi="Times New Roman" w:cs="Myanmar Text" w:hint="cs"/>
+          <w:sz w:val="32"/>
+          <w:szCs w:val="32"/>
+          <w:cs/>
+          <w:lang w:val="en-US"/>
+        </w:rPr>
+        <w:t>ရဲ့ လုပ်ဆောင်ချက်တွေ လုပ်ဆောင်နိုင်မှုတွေကွာသွားတယ်။</w:t>
+      </w:r>
+    </w:p>
+    <w:p>
+      <w:pPr>
+        <w:rPr>
+          <w:rFonts w:ascii="Times New Roman" w:hAnsi="Times New Roman" w:cs="Myanmar Text"/>
+          <w:sz w:val="32"/>
+          <w:szCs w:val="32"/>
+          <w:lang w:val="en-US"/>
+        </w:rPr>
+      </w:pPr>
+    </w:p>
+    <w:p>
+      <w:pPr>
+        <w:rPr>
+          <w:rFonts w:ascii="Times New Roman" w:hAnsi="Times New Roman" w:cs="Myanmar Text"/>
+          <w:sz w:val="32"/>
+          <w:szCs w:val="32"/>
+          <w:lang w:val="en-US"/>
+        </w:rPr>
+      </w:pPr>
+    </w:p>
+    <w:p>
+      <w:pPr>
+        <w:rPr>
+          <w:rFonts w:ascii="Times New Roman" w:hAnsi="Times New Roman" w:cs="Myanmar Text"/>
+          <w:sz w:val="32"/>
+          <w:szCs w:val="32"/>
+          <w:lang w:val="en-US"/>
+        </w:rPr>
+      </w:pPr>
+    </w:p>
+    <w:p>
+      <w:pPr>
+        <w:rPr>
+          <w:rFonts w:ascii="Times New Roman" w:hAnsi="Times New Roman" w:cs="Myanmar Text"/>
+          <w:b/>
+          <w:bCs/>
+          <w:sz w:val="32"/>
+          <w:szCs w:val="32"/>
+        </w:rPr>
+      </w:pPr>
+      <w:r>
+        <w:rPr>
+          <w:rFonts w:ascii="Times New Roman" w:hAnsi="Times New Roman" w:cs="Myanmar Text"/>
+          <w:b/>
+          <w:bCs/>
+          <w:sz w:val="32"/>
+          <w:szCs w:val="32"/>
+        </w:rPr>
+        <w:lastRenderedPageBreak/>
+        <w:t xml:space="preserve">Key Benefits of the .NET Platform </w:t>
+      </w:r>
+    </w:p>
+    <w:p>
+      <w:pPr>
+        <w:rPr>
+          <w:rFonts w:ascii="Times New Roman" w:hAnsi="Times New Roman" w:cs="Myanmar Text"/>
+          <w:sz w:val="32"/>
+          <w:szCs w:val="32"/>
+          <w:lang w:val="en-US"/>
+        </w:rPr>
+      </w:pPr>
+      <w:r>
+        <w:rPr>
+          <w:rFonts w:ascii="Times New Roman" w:hAnsi="Times New Roman" w:cs="Myanmar Text" w:hint="cs"/>
+          <w:sz w:val="32"/>
+          <w:szCs w:val="32"/>
+          <w:cs/>
+          <w:lang w:val="en-US"/>
+        </w:rPr>
+        <w:t xml:space="preserve">၁. </w:t>
+      </w:r>
+      <w:r>
+        <w:rPr>
+          <w:rFonts w:ascii="Times New Roman" w:hAnsi="Times New Roman" w:cs="Myanmar Text"/>
+          <w:sz w:val="32"/>
+          <w:szCs w:val="32"/>
+          <w:lang w:val="en-US"/>
+        </w:rPr>
+        <w:t xml:space="preserve">Language </w:t>
+      </w:r>
+      <w:r>
+        <w:rPr>
+          <w:rFonts w:ascii="Times New Roman" w:hAnsi="Times New Roman" w:cs="Myanmar Text" w:hint="cs"/>
+          <w:sz w:val="32"/>
+          <w:szCs w:val="32"/>
+          <w:cs/>
+          <w:lang w:val="en-US"/>
+        </w:rPr>
+        <w:t xml:space="preserve">တခုထပ်ပိုပီး </w:t>
+      </w:r>
+      <w:r>
+        <w:rPr>
+          <w:rFonts w:ascii="Times New Roman" w:hAnsi="Times New Roman" w:cs="Myanmar Text"/>
+          <w:sz w:val="32"/>
+          <w:szCs w:val="32"/>
+          <w:lang w:val="en-US"/>
+        </w:rPr>
+        <w:t xml:space="preserve">support </w:t>
+      </w:r>
+      <w:r>
+        <w:rPr>
+          <w:rFonts w:ascii="Times New Roman" w:hAnsi="Times New Roman" w:cs="Myanmar Text" w:hint="cs"/>
+          <w:sz w:val="32"/>
+          <w:szCs w:val="32"/>
+          <w:cs/>
+          <w:lang w:val="en-US"/>
+        </w:rPr>
+        <w:t xml:space="preserve">ပေးတယ် </w:t>
+      </w:r>
+      <w:r>
+        <w:rPr>
+          <w:rFonts w:ascii="Times New Roman" w:hAnsi="Times New Roman" w:cs="Myanmar Text"/>
+          <w:sz w:val="32"/>
+          <w:szCs w:val="32"/>
+          <w:lang w:val="en-US"/>
+        </w:rPr>
+        <w:t>.net platform</w:t>
+      </w:r>
+      <w:r>
+        <w:rPr>
+          <w:rFonts w:ascii="Times New Roman" w:hAnsi="Times New Roman" w:cs="Myanmar Text" w:hint="cs"/>
+          <w:sz w:val="32"/>
+          <w:szCs w:val="32"/>
+          <w:cs/>
+          <w:lang w:val="en-US"/>
+        </w:rPr>
+        <w:t xml:space="preserve">ကိုသုံးပီး </w:t>
+      </w:r>
+      <w:r>
+        <w:rPr>
+          <w:rFonts w:ascii="Times New Roman" w:hAnsi="Times New Roman" w:cs="Myanmar Text"/>
+          <w:sz w:val="32"/>
+          <w:szCs w:val="32"/>
+          <w:lang w:val="en-US"/>
+        </w:rPr>
+        <w:t xml:space="preserve">C# </w:t>
+      </w:r>
+      <w:r>
+        <w:rPr>
+          <w:rFonts w:ascii="Times New Roman" w:hAnsi="Times New Roman" w:cs="Myanmar Text" w:hint="cs"/>
+          <w:sz w:val="32"/>
+          <w:szCs w:val="32"/>
+          <w:cs/>
+          <w:lang w:val="en-US"/>
+        </w:rPr>
+        <w:t xml:space="preserve">အပြင် </w:t>
+      </w:r>
+      <w:r>
+        <w:rPr>
+          <w:rFonts w:ascii="Times New Roman" w:hAnsi="Times New Roman" w:cs="Myanmar Text"/>
+          <w:sz w:val="32"/>
+          <w:szCs w:val="32"/>
+          <w:lang w:val="en-US"/>
+        </w:rPr>
+        <w:t>F#, VB.Net</w:t>
+      </w:r>
+      <w:r>
+        <w:rPr>
+          <w:rFonts w:ascii="Times New Roman" w:hAnsi="Times New Roman" w:cs="Myanmar Text" w:hint="cs"/>
+          <w:sz w:val="32"/>
+          <w:szCs w:val="32"/>
+          <w:cs/>
+          <w:lang w:val="en-US"/>
+        </w:rPr>
+        <w:t>တို့ကိုလဲ တည်ဆောက်နိုင်တယ်။</w:t>
+      </w:r>
+    </w:p>
+    <w:p>
+      <w:pPr>
+        <w:rPr>
+          <w:rFonts w:ascii="Times New Roman" w:hAnsi="Times New Roman" w:cs="Myanmar Text"/>
+          <w:sz w:val="32"/>
+          <w:szCs w:val="32"/>
+          <w:lang w:val="en-US"/>
+        </w:rPr>
+      </w:pPr>
+      <w:r>
+        <w:rPr>
+          <w:rFonts w:ascii="Times New Roman" w:hAnsi="Times New Roman" w:cs="Myanmar Text" w:hint="cs"/>
+          <w:sz w:val="32"/>
+          <w:szCs w:val="32"/>
+          <w:cs/>
+          <w:lang w:val="en-US"/>
+        </w:rPr>
+        <w:t xml:space="preserve">၂. </w:t>
+      </w:r>
+      <w:r>
+        <w:rPr>
+          <w:rFonts w:ascii="Times New Roman" w:hAnsi="Times New Roman" w:cs="Myanmar Text"/>
+          <w:sz w:val="32"/>
+          <w:szCs w:val="32"/>
+          <w:lang w:val="en-US"/>
+        </w:rPr>
+        <w:t>Common runtime engine</w:t>
+      </w:r>
+      <w:r>
+        <w:rPr>
+          <w:rFonts w:ascii="Times New Roman" w:hAnsi="Times New Roman" w:cs="Myanmar Text" w:hint="cs"/>
+          <w:sz w:val="32"/>
+          <w:szCs w:val="32"/>
+          <w:cs/>
+          <w:lang w:val="en-US"/>
+        </w:rPr>
+        <w:t xml:space="preserve">ရဲ့ အကူအညီနဲ့ </w:t>
+      </w:r>
+      <w:r>
+        <w:rPr>
+          <w:rFonts w:ascii="Times New Roman" w:hAnsi="Times New Roman" w:cs="Myanmar Text"/>
+          <w:sz w:val="32"/>
+          <w:szCs w:val="32"/>
+          <w:lang w:val="en-US"/>
+        </w:rPr>
+        <w:t>.net languages</w:t>
+      </w:r>
+      <w:r>
+        <w:rPr>
+          <w:rFonts w:ascii="Times New Roman" w:hAnsi="Times New Roman" w:cs="Myanmar Text" w:hint="cs"/>
+          <w:sz w:val="32"/>
+          <w:szCs w:val="32"/>
+          <w:cs/>
+          <w:lang w:val="en-US"/>
+        </w:rPr>
+        <w:t xml:space="preserve">တွေကြားမှာ တခုနဲ့တခုကို </w:t>
+      </w:r>
+      <w:r>
+        <w:rPr>
+          <w:rFonts w:ascii="Times New Roman" w:hAnsi="Times New Roman" w:cs="Myanmar Text"/>
+          <w:sz w:val="32"/>
+          <w:szCs w:val="32"/>
+          <w:lang w:val="en-US"/>
+        </w:rPr>
+        <w:t>shared</w:t>
+      </w:r>
+      <w:r>
+        <w:rPr>
+          <w:rFonts w:ascii="Times New Roman" w:hAnsi="Times New Roman" w:cs="Myanmar Text" w:hint="cs"/>
+          <w:sz w:val="32"/>
+          <w:szCs w:val="32"/>
+          <w:cs/>
+          <w:lang w:val="en-US"/>
+        </w:rPr>
+        <w:t>လုပ်ပီးသုံးနိုင်တယ်။</w:t>
+      </w:r>
+    </w:p>
+    <w:p>
+      <w:pPr>
+        <w:rPr>
+          <w:rFonts w:ascii="Times New Roman" w:hAnsi="Times New Roman" w:cs="Myanmar Text"/>
+          <w:sz w:val="32"/>
+          <w:szCs w:val="32"/>
+          <w:lang w:val="en-US"/>
+        </w:rPr>
+      </w:pPr>
+      <w:r>
+        <w:rPr>
+          <w:rFonts w:ascii="Times New Roman" w:hAnsi="Times New Roman" w:cs="Myanmar Text" w:hint="cs"/>
+          <w:sz w:val="32"/>
+          <w:szCs w:val="32"/>
+          <w:cs/>
+          <w:lang w:val="en-US"/>
+        </w:rPr>
+        <w:t xml:space="preserve">အဲ့လိုမျိုးဘာလို့သုံးနိုင်လဲဆိုရင် </w:t>
+      </w:r>
+      <w:r>
+        <w:rPr>
+          <w:rFonts w:ascii="Times New Roman" w:hAnsi="Times New Roman" w:cs="Myanmar Text"/>
+          <w:sz w:val="32"/>
+          <w:szCs w:val="32"/>
+          <w:lang w:val="en-US"/>
+        </w:rPr>
+        <w:t>Common Type System(CTS)</w:t>
+      </w:r>
+      <w:r>
+        <w:rPr>
+          <w:rFonts w:ascii="Times New Roman" w:hAnsi="Times New Roman" w:cs="Myanmar Text" w:hint="cs"/>
+          <w:sz w:val="32"/>
+          <w:szCs w:val="32"/>
+          <w:cs/>
+          <w:lang w:val="en-US"/>
+        </w:rPr>
+        <w:t>ဆိုတဲ့ကောင်ရဲ့ အကူအညီနဲ့ကြောင်ဖြစ်တယ်။</w:t>
+      </w:r>
+    </w:p>
+    <w:p>
+      <w:pPr>
+        <w:rPr>
+          <w:rFonts w:ascii="Times New Roman" w:hAnsi="Times New Roman" w:cs="Myanmar Text"/>
+          <w:sz w:val="32"/>
+          <w:szCs w:val="32"/>
+          <w:lang w:val="en-US"/>
+        </w:rPr>
+      </w:pPr>
+      <w:r>
+        <w:rPr>
+          <w:rFonts w:ascii="Times New Roman" w:hAnsi="Times New Roman" w:cs="Myanmar Text"/>
+          <w:sz w:val="32"/>
+          <w:szCs w:val="32"/>
+          <w:lang w:val="en-US"/>
+        </w:rPr>
+        <w:t>CTS</w:t>
+      </w:r>
+      <w:r>
+        <w:rPr>
+          <w:rFonts w:ascii="Times New Roman" w:hAnsi="Times New Roman" w:cs="Myanmar Text" w:hint="cs"/>
+          <w:sz w:val="32"/>
+          <w:szCs w:val="32"/>
+          <w:cs/>
+          <w:lang w:val="en-US"/>
+        </w:rPr>
+        <w:t>ဆိုတာကို နောက်လာမည့်အပိုင်းမှာထပ်ပြောပါ့မယ်။</w:t>
+      </w:r>
+    </w:p>
+    <w:p>
+      <w:pPr>
+        <w:rPr>
+          <w:rFonts w:ascii="Times New Roman" w:hAnsi="Times New Roman" w:cs="Myanmar Text"/>
+          <w:sz w:val="32"/>
+          <w:szCs w:val="32"/>
+          <w:lang w:val="en-US"/>
+        </w:rPr>
+      </w:pPr>
+      <w:r>
+        <w:rPr>
+          <w:rFonts w:ascii="Times New Roman" w:hAnsi="Times New Roman" w:cs="Myanmar Text" w:hint="cs"/>
+          <w:sz w:val="32"/>
+          <w:szCs w:val="32"/>
+          <w:cs/>
+          <w:lang w:val="en-US"/>
+        </w:rPr>
+        <w:t xml:space="preserve">၃. </w:t>
+      </w:r>
+      <w:r>
+        <w:rPr>
+          <w:rFonts w:ascii="Times New Roman" w:hAnsi="Times New Roman" w:cs="Myanmar Text"/>
+          <w:sz w:val="32"/>
+          <w:szCs w:val="32"/>
+          <w:lang w:val="en-US"/>
+        </w:rPr>
+        <w:t xml:space="preserve">Language Integration - </w:t>
+      </w:r>
+      <w:r>
+        <w:rPr>
+          <w:rFonts w:ascii="Times New Roman" w:hAnsi="Times New Roman" w:cs="Myanmar Text" w:hint="cs"/>
+          <w:sz w:val="32"/>
+          <w:szCs w:val="32"/>
+          <w:cs/>
+          <w:lang w:val="en-US"/>
+        </w:rPr>
+        <w:t xml:space="preserve">ဆိုလိုတာက </w:t>
+      </w:r>
+      <w:r>
+        <w:rPr>
+          <w:rFonts w:ascii="Times New Roman" w:hAnsi="Times New Roman" w:cs="Myanmar Text"/>
+          <w:sz w:val="32"/>
+          <w:szCs w:val="32"/>
+          <w:lang w:val="en-US"/>
+        </w:rPr>
+        <w:t xml:space="preserve">.net </w:t>
+      </w:r>
+      <w:r>
+        <w:rPr>
+          <w:rFonts w:ascii="Times New Roman" w:hAnsi="Times New Roman" w:cs="Myanmar Text" w:hint="cs"/>
+          <w:sz w:val="32"/>
+          <w:szCs w:val="32"/>
+          <w:cs/>
+          <w:lang w:val="en-US"/>
+        </w:rPr>
+        <w:t xml:space="preserve">က </w:t>
+      </w:r>
+      <w:r>
+        <w:rPr>
+          <w:rFonts w:ascii="Times New Roman" w:hAnsi="Times New Roman" w:cs="Myanmar Text"/>
+          <w:sz w:val="32"/>
+          <w:szCs w:val="32"/>
+          <w:lang w:val="en-US"/>
+        </w:rPr>
+        <w:t xml:space="preserve">cross language </w:t>
+      </w:r>
+      <w:r>
+        <w:rPr>
+          <w:rFonts w:ascii="Times New Roman" w:hAnsi="Times New Roman" w:cs="Myanmar Text" w:hint="cs"/>
+          <w:sz w:val="32"/>
+          <w:szCs w:val="32"/>
+          <w:cs/>
+          <w:lang w:val="en-US"/>
+        </w:rPr>
+        <w:t xml:space="preserve">ကိုလုပ်ဆောင်ပေးတဲ့တွက်ကြောင့် </w:t>
+      </w:r>
+      <w:r>
+        <w:rPr>
+          <w:rFonts w:ascii="Times New Roman" w:hAnsi="Times New Roman" w:cs="Myanmar Text"/>
+          <w:sz w:val="32"/>
+          <w:szCs w:val="32"/>
+          <w:lang w:val="en-US"/>
+        </w:rPr>
+        <w:t xml:space="preserve">.net </w:t>
+      </w:r>
+      <w:proofErr w:type="gramStart"/>
+      <w:r>
+        <w:rPr>
+          <w:rFonts w:ascii="Times New Roman" w:hAnsi="Times New Roman" w:cs="Myanmar Text"/>
+          <w:sz w:val="32"/>
+          <w:szCs w:val="32"/>
+          <w:lang w:val="en-US"/>
+        </w:rPr>
+        <w:t>language(</w:t>
+      </w:r>
+      <w:proofErr w:type="gramEnd"/>
+      <w:r>
+        <w:rPr>
+          <w:rFonts w:ascii="Times New Roman" w:hAnsi="Times New Roman" w:cs="Myanmar Text"/>
+          <w:sz w:val="32"/>
+          <w:szCs w:val="32"/>
+          <w:lang w:val="en-US"/>
+        </w:rPr>
+        <w:t xml:space="preserve">C#, VB.net, F#) </w:t>
+      </w:r>
+      <w:r>
+        <w:rPr>
+          <w:rFonts w:ascii="Times New Roman" w:hAnsi="Times New Roman" w:cs="Myanmar Text" w:hint="cs"/>
+          <w:sz w:val="32"/>
+          <w:szCs w:val="32"/>
+          <w:cs/>
+          <w:lang w:val="en-US"/>
+        </w:rPr>
+        <w:t xml:space="preserve">တွေကြားမှာ </w:t>
+      </w:r>
+      <w:r>
+        <w:rPr>
+          <w:rFonts w:ascii="Times New Roman" w:hAnsi="Times New Roman" w:cs="Myanmar Text"/>
+          <w:sz w:val="32"/>
+          <w:szCs w:val="32"/>
+          <w:lang w:val="en-US"/>
+        </w:rPr>
+        <w:t xml:space="preserve">exception handling, inheritance </w:t>
+      </w:r>
+      <w:r>
+        <w:rPr>
+          <w:rFonts w:ascii="Times New Roman" w:hAnsi="Times New Roman" w:cs="Myanmar Text" w:hint="cs"/>
+          <w:sz w:val="32"/>
+          <w:szCs w:val="32"/>
+          <w:cs/>
+          <w:lang w:val="en-US"/>
+        </w:rPr>
+        <w:t>တွေကို လုပ်ဆောင်နိုင်တယ်။</w:t>
+      </w:r>
+    </w:p>
+    <w:p>
+      <w:pPr>
+        <w:rPr>
+          <w:rFonts w:ascii="Times New Roman" w:hAnsi="Times New Roman" w:cs="Myanmar Text"/>
+          <w:sz w:val="32"/>
+          <w:szCs w:val="32"/>
+          <w:lang w:val="en-US"/>
+        </w:rPr>
+      </w:pPr>
+      <w:r>
+        <w:rPr>
+          <w:rFonts w:ascii="Times New Roman" w:hAnsi="Times New Roman" w:cs="Myanmar Text" w:hint="cs"/>
+          <w:sz w:val="32"/>
+          <w:szCs w:val="32"/>
+          <w:cs/>
+          <w:lang w:val="en-US"/>
+        </w:rPr>
+        <w:t xml:space="preserve">၄. </w:t>
+      </w:r>
+      <w:proofErr w:type="gramStart"/>
+      <w:r>
+        <w:rPr>
+          <w:rFonts w:ascii="Times New Roman" w:hAnsi="Times New Roman" w:cs="Myanmar Text"/>
+          <w:sz w:val="32"/>
+          <w:szCs w:val="32"/>
+          <w:lang w:val="en-US"/>
+        </w:rPr>
+        <w:t>BCL</w:t>
+      </w:r>
+      <w:r>
+        <w:rPr>
+          <w:rFonts w:ascii="Times New Roman" w:hAnsi="Times New Roman" w:cs="Myanmar Text" w:hint="cs"/>
+          <w:sz w:val="32"/>
+          <w:szCs w:val="32"/>
+          <w:cs/>
+          <w:lang w:val="en-US"/>
+        </w:rPr>
+        <w:t>(</w:t>
+      </w:r>
+      <w:proofErr w:type="gramEnd"/>
+      <w:r>
+        <w:rPr>
+          <w:rFonts w:ascii="Times New Roman" w:hAnsi="Times New Roman" w:cs="Myanmar Text"/>
+          <w:sz w:val="32"/>
+          <w:szCs w:val="32"/>
+          <w:lang w:val="en-US"/>
+        </w:rPr>
+        <w:t>Base Class Library</w:t>
+      </w:r>
+      <w:r>
+        <w:rPr>
+          <w:rFonts w:ascii="Times New Roman" w:hAnsi="Times New Roman" w:cs="Myanmar Text" w:hint="cs"/>
+          <w:sz w:val="32"/>
+          <w:szCs w:val="32"/>
+          <w:cs/>
+          <w:lang w:val="en-US"/>
+        </w:rPr>
+        <w:t xml:space="preserve">)လို့ခေါ်တဲ့ </w:t>
+      </w:r>
+      <w:r>
+        <w:rPr>
+          <w:rFonts w:ascii="Times New Roman" w:hAnsi="Times New Roman" w:cs="Myanmar Text"/>
+          <w:sz w:val="32"/>
+          <w:szCs w:val="32"/>
+          <w:lang w:val="en-US"/>
+        </w:rPr>
+        <w:t xml:space="preserve">build in </w:t>
+      </w:r>
+      <w:r>
+        <w:rPr>
+          <w:rFonts w:ascii="Times New Roman" w:hAnsi="Times New Roman" w:cs="Myanmar Text" w:hint="cs"/>
+          <w:sz w:val="32"/>
+          <w:szCs w:val="32"/>
+          <w:cs/>
+          <w:lang w:val="en-US"/>
+        </w:rPr>
+        <w:t xml:space="preserve">လုပ်ဆောင်နိုင်တဲ့ </w:t>
+      </w:r>
+      <w:r>
+        <w:rPr>
+          <w:rFonts w:ascii="Times New Roman" w:hAnsi="Times New Roman" w:cs="Myanmar Text"/>
+          <w:sz w:val="32"/>
+          <w:szCs w:val="32"/>
+          <w:lang w:val="en-US"/>
+        </w:rPr>
+        <w:t xml:space="preserve">library </w:t>
+      </w:r>
+      <w:r>
+        <w:rPr>
+          <w:rFonts w:ascii="Times New Roman" w:hAnsi="Times New Roman" w:cs="Myanmar Text" w:hint="cs"/>
+          <w:sz w:val="32"/>
+          <w:szCs w:val="32"/>
+          <w:cs/>
+          <w:lang w:val="en-US"/>
+        </w:rPr>
+        <w:t xml:space="preserve">တွေများတယ် ဆိုလိုတာက </w:t>
+      </w:r>
+      <w:r>
+        <w:rPr>
+          <w:rFonts w:ascii="Times New Roman" w:hAnsi="Times New Roman" w:cs="Myanmar Text"/>
+          <w:sz w:val="32"/>
+          <w:szCs w:val="32"/>
+          <w:lang w:val="en-US"/>
+        </w:rPr>
+        <w:t>print</w:t>
+      </w:r>
+      <w:r>
+        <w:rPr>
+          <w:rFonts w:ascii="Times New Roman" w:hAnsi="Times New Roman" w:cs="Myanmar Text" w:hint="cs"/>
+          <w:sz w:val="32"/>
+          <w:szCs w:val="32"/>
+          <w:cs/>
+          <w:lang w:val="en-US"/>
+        </w:rPr>
+        <w:t xml:space="preserve">ထုတ်ချင်တယ်ဆို </w:t>
+      </w:r>
+      <w:r>
+        <w:rPr>
+          <w:rFonts w:ascii="Times New Roman" w:hAnsi="Times New Roman" w:cs="Myanmar Text"/>
+          <w:sz w:val="32"/>
+          <w:szCs w:val="32"/>
+          <w:lang w:val="en-US"/>
+        </w:rPr>
+        <w:t>code</w:t>
+      </w:r>
+      <w:r>
+        <w:rPr>
+          <w:rFonts w:ascii="Times New Roman" w:hAnsi="Times New Roman" w:cs="Myanmar Text" w:hint="cs"/>
+          <w:sz w:val="32"/>
+          <w:szCs w:val="32"/>
+          <w:cs/>
+          <w:lang w:val="en-US"/>
+        </w:rPr>
+        <w:t xml:space="preserve">တွေများကြီးရေးနေစရာမလိုပဲ </w:t>
+      </w:r>
+      <w:r>
+        <w:rPr>
+          <w:rFonts w:ascii="Times New Roman" w:hAnsi="Times New Roman" w:cs="Myanmar Text"/>
+          <w:sz w:val="32"/>
+          <w:szCs w:val="32"/>
+          <w:lang w:val="en-US"/>
+        </w:rPr>
+        <w:t>print library</w:t>
+      </w:r>
+      <w:r>
+        <w:rPr>
+          <w:rFonts w:ascii="Times New Roman" w:hAnsi="Times New Roman" w:cs="Myanmar Text" w:hint="cs"/>
+          <w:sz w:val="32"/>
+          <w:szCs w:val="32"/>
+          <w:cs/>
+          <w:lang w:val="en-US"/>
+        </w:rPr>
+        <w:t>တခုကိုပဲ ကောက်ခေါ်လိုက်ရင် ရနိုင်တာမျိုးဖြစ်တယ်။</w:t>
+      </w:r>
+    </w:p>
+    <w:p>
+      <w:pPr>
+        <w:rPr>
+          <w:rFonts w:ascii="Times New Roman" w:hAnsi="Times New Roman" w:cs="Myanmar Text"/>
+          <w:sz w:val="32"/>
+          <w:szCs w:val="32"/>
+          <w:lang w:val="en-US"/>
+        </w:rPr>
+      </w:pPr>
+      <w:r>
+        <w:rPr>
+          <w:rFonts w:ascii="Times New Roman" w:hAnsi="Times New Roman" w:cs="Myanmar Text" w:hint="cs"/>
+          <w:sz w:val="32"/>
+          <w:szCs w:val="32"/>
+          <w:cs/>
+          <w:lang w:val="en-US"/>
+        </w:rPr>
+        <w:t>၅.</w:t>
+      </w:r>
+      <w:r>
+        <w:rPr>
+          <w:rFonts w:ascii="Times New Roman" w:hAnsi="Times New Roman" w:cs="Myanmar Text"/>
+          <w:sz w:val="32"/>
+          <w:szCs w:val="32"/>
+          <w:lang w:val="en-US"/>
+        </w:rPr>
+        <w:t>CLI(Command Line Interface)</w:t>
+      </w:r>
+      <w:r>
+        <w:rPr>
+          <w:rFonts w:ascii="Times New Roman" w:hAnsi="Times New Roman" w:cs="Myanmar Text" w:hint="cs"/>
+          <w:sz w:val="32"/>
+          <w:szCs w:val="32"/>
+          <w:cs/>
+          <w:lang w:val="en-US"/>
+        </w:rPr>
+        <w:t xml:space="preserve">လို့ခေါ်တဲ့ </w:t>
+      </w:r>
+      <w:r>
+        <w:rPr>
+          <w:rFonts w:ascii="Times New Roman" w:hAnsi="Times New Roman" w:cs="Myanmar Text"/>
+          <w:sz w:val="32"/>
+          <w:szCs w:val="32"/>
+          <w:lang w:val="en-US"/>
+        </w:rPr>
+        <w:t xml:space="preserve">command line </w:t>
+      </w:r>
+      <w:r>
+        <w:rPr>
+          <w:rFonts w:ascii="Times New Roman" w:hAnsi="Times New Roman" w:cs="Myanmar Text" w:hint="cs"/>
+          <w:sz w:val="32"/>
+          <w:szCs w:val="32"/>
+          <w:cs/>
+          <w:lang w:val="en-US"/>
+        </w:rPr>
+        <w:t xml:space="preserve">ကိုပဲသုံးပီး </w:t>
+      </w:r>
+      <w:r>
+        <w:rPr>
+          <w:rFonts w:ascii="Times New Roman" w:hAnsi="Times New Roman" w:cs="Myanmar Text"/>
+          <w:sz w:val="32"/>
+          <w:szCs w:val="32"/>
+          <w:lang w:val="en-US"/>
+        </w:rPr>
+        <w:t xml:space="preserve">.net application </w:t>
+      </w:r>
+      <w:r>
+        <w:rPr>
+          <w:rFonts w:ascii="Times New Roman" w:hAnsi="Times New Roman" w:cs="Myanmar Text" w:hint="cs"/>
+          <w:sz w:val="32"/>
+          <w:szCs w:val="32"/>
+          <w:cs/>
+          <w:lang w:val="en-US"/>
+        </w:rPr>
+        <w:t xml:space="preserve">တွေကို </w:t>
+      </w:r>
+      <w:r>
+        <w:rPr>
+          <w:rFonts w:ascii="Times New Roman" w:hAnsi="Times New Roman" w:cs="Myanmar Text"/>
+          <w:sz w:val="32"/>
+          <w:szCs w:val="32"/>
+          <w:lang w:val="en-US"/>
+        </w:rPr>
+        <w:t>development</w:t>
+      </w:r>
+      <w:r>
+        <w:rPr>
+          <w:rFonts w:ascii="Times New Roman" w:hAnsi="Times New Roman" w:cs="Myanmar Text" w:hint="cs"/>
+          <w:sz w:val="32"/>
+          <w:szCs w:val="32"/>
+          <w:cs/>
+          <w:lang w:val="en-US"/>
+        </w:rPr>
+        <w:t>လုပ်ဆောင်နိုင်တယ်။</w:t>
+      </w:r>
+      <w:r>
+        <w:rPr>
+          <w:rFonts w:ascii="Times New Roman" w:hAnsi="Times New Roman" w:cs="Myanmar Text"/>
+          <w:sz w:val="32"/>
+          <w:szCs w:val="32"/>
+          <w:lang w:val="en-US"/>
+        </w:rPr>
+        <w:t xml:space="preserve"> </w:t>
+      </w:r>
+      <w:r>
+        <w:rPr>
+          <w:rFonts w:ascii="Times New Roman" w:hAnsi="Times New Roman" w:cs="Myanmar Text" w:hint="cs"/>
+          <w:sz w:val="32"/>
+          <w:szCs w:val="32"/>
+          <w:cs/>
+          <w:lang w:val="en-US"/>
+        </w:rPr>
+        <w:t xml:space="preserve"> ဆ်ုလိုတာက </w:t>
+      </w:r>
+      <w:r>
+        <w:rPr>
+          <w:rFonts w:ascii="Times New Roman" w:hAnsi="Times New Roman" w:cs="Myanmar Text"/>
+          <w:sz w:val="32"/>
+          <w:szCs w:val="32"/>
+          <w:lang w:val="en-US"/>
+        </w:rPr>
+        <w:lastRenderedPageBreak/>
+        <w:t xml:space="preserve">application </w:t>
+      </w:r>
+      <w:r>
+        <w:rPr>
+          <w:rFonts w:ascii="Times New Roman" w:hAnsi="Times New Roman" w:cs="Myanmar Text" w:hint="cs"/>
+          <w:sz w:val="32"/>
+          <w:szCs w:val="32"/>
+          <w:cs/>
+          <w:lang w:val="en-US"/>
+        </w:rPr>
+        <w:t xml:space="preserve">တခုဆောက်တာ လိုအပ်တဲ့ </w:t>
+      </w:r>
+      <w:r>
+        <w:rPr>
+          <w:rFonts w:ascii="Times New Roman" w:hAnsi="Times New Roman" w:cs="Myanmar Text"/>
+          <w:sz w:val="32"/>
+          <w:szCs w:val="32"/>
+          <w:lang w:val="en-US"/>
+        </w:rPr>
+        <w:t xml:space="preserve">package </w:t>
+      </w:r>
+      <w:r>
+        <w:rPr>
+          <w:rFonts w:ascii="Times New Roman" w:hAnsi="Times New Roman" w:cs="Myanmar Text" w:hint="cs"/>
+          <w:sz w:val="32"/>
+          <w:szCs w:val="32"/>
+          <w:cs/>
+          <w:lang w:val="en-US"/>
+        </w:rPr>
+        <w:t xml:space="preserve">တွေထည့်တာ </w:t>
+      </w:r>
+      <w:r>
+        <w:rPr>
+          <w:rFonts w:ascii="Times New Roman" w:hAnsi="Times New Roman" w:cs="Myanmar Text"/>
+          <w:sz w:val="32"/>
+          <w:szCs w:val="32"/>
+          <w:lang w:val="en-US"/>
+        </w:rPr>
+        <w:t xml:space="preserve">publish </w:t>
+      </w:r>
+      <w:r>
+        <w:rPr>
+          <w:rFonts w:ascii="Times New Roman" w:hAnsi="Times New Roman" w:cs="Myanmar Text" w:hint="cs"/>
+          <w:sz w:val="32"/>
+          <w:szCs w:val="32"/>
+          <w:cs/>
+          <w:lang w:val="en-US"/>
+        </w:rPr>
+        <w:t xml:space="preserve">လုပ်တာတွေကို </w:t>
+      </w:r>
+      <w:r>
+        <w:rPr>
+          <w:rFonts w:ascii="Times New Roman" w:hAnsi="Times New Roman" w:cs="Myanmar Text"/>
+          <w:sz w:val="32"/>
+          <w:szCs w:val="32"/>
+          <w:lang w:val="en-US"/>
+        </w:rPr>
+        <w:t xml:space="preserve">command line </w:t>
+      </w:r>
+      <w:r>
+        <w:rPr>
+          <w:rFonts w:ascii="Times New Roman" w:hAnsi="Times New Roman" w:cs="Myanmar Text" w:hint="cs"/>
+          <w:sz w:val="32"/>
+          <w:szCs w:val="32"/>
+          <w:cs/>
+          <w:lang w:val="en-US"/>
+        </w:rPr>
+        <w:t>နဲ့ပဲလုပ်ဆောင်နိုင်တာကိုဆိုလိုတာဖြစ်တယ်။</w:t>
+      </w:r>
+    </w:p>
+    <w:p>
+      <w:pPr>
+        <w:rPr>
+          <w:rFonts w:ascii="Times New Roman" w:hAnsi="Times New Roman" w:cs="Myanmar Text"/>
+          <w:sz w:val="32"/>
+          <w:szCs w:val="32"/>
+          <w:lang w:val="en-US"/>
+        </w:rPr>
+      </w:pPr>
+    </w:p>
+    <w:p>
+      <w:pPr>
+        <w:rPr>
+          <w:rFonts w:ascii="Times New Roman" w:hAnsi="Times New Roman" w:cs="Myanmar Text"/>
+          <w:sz w:val="32"/>
+          <w:szCs w:val="32"/>
+        </w:rPr>
+      </w:pPr>
+      <w:r>
+        <w:rPr>
+          <w:rFonts w:ascii="Times New Roman" w:hAnsi="Times New Roman" w:cs="Myanmar Text"/>
+          <w:sz w:val="32"/>
+          <w:szCs w:val="32"/>
+        </w:rPr>
+        <w:t xml:space="preserve">Understanding the .NET Support Lifecycle </w:t>
+      </w:r>
+    </w:p>
+    <w:p>
+      <w:pPr>
+        <w:rPr>
+          <w:rFonts w:ascii="Times New Roman" w:hAnsi="Times New Roman" w:cs="Myanmar Text" w:hint="cs"/>
+          <w:sz w:val="32"/>
+          <w:szCs w:val="32"/>
+          <w:cs/>
           <w:lang w:val="en-US"/>
         </w:rPr>
       </w:pPr>
@@ -560,6 +1978,243 @@
     </w:sectPr>
   </w:body>
 </w:document>
+</file>
+
+<file path=word/numbering.xml><?xml version="1.0" encoding="utf-8"?>
+<w:numbering xmlns:wpc="http://schemas.microsoft.com/office/word/2010/wordprocessingCanvas" xmlns:cx="http://schemas.microsoft.com/office/drawing/2014/chartex" xmlns:cx1="http://schemas.microsoft.com/office/drawing/2015/9/8/chartex" xmlns:cx2="http://schemas.microsoft.com/office/drawing/2015/10/21/chartex" xmlns:cx3="http://schemas.microsoft.com/office/drawing/2016/5/9/chartex" xmlns:cx4="http://schemas.microsoft.com/office/drawing/2016/5/10/chartex" xmlns:cx5="http://schemas.microsoft.com/office/drawing/2016/5/11/chartex" xmlns:cx6="http://schemas.microsoft.com/office/drawing/2016/5/12/chartex" xmlns:cx7="http://schemas.microsoft.com/office/drawing/2016/5/13/chartex" xmlns:cx8="http://schemas.microsoft.com/office/drawing/2016/5/14/chartex" xmlns:mc="http://schemas.openxmlformats.org/markup-compatibility/2006" xmlns:aink="http://schemas.microsoft.com/office/drawing/2016/ink" xmlns:am3d="http://schemas.microsoft.com/office/drawing/2017/model3d" xmlns:o="urn:schemas-microsoft-com:office:office" xmlns:oel="http://schemas.microsoft.com/office/2019/extlst" xmlns:r="http://schemas.openxmlformats.org/officeDocument/2006/relationships" xmlns:m="http://schemas.openxmlformats.org/officeDocument/2006/math" xmlns:v="urn:schemas-microsoft-com:vml" xmlns:wp14="http://schemas.microsoft.com/office/word/2010/wordprocessingDrawing" xmlns:wp="http://schemas.openxmlformats.org/drawingml/2006/wordprocessingDrawing" xmlns:w10="urn:schemas-microsoft-com:office:word" xmlns:w="http://schemas.openxmlformats.org/wordprocessingml/2006/main" xmlns:w14="http://schemas.microsoft.com/office/word/2010/wordml" xmlns:w15="http://schemas.microsoft.com/office/word/2012/wordml" xmlns:w16cex="http://schemas.microsoft.com/office/word/2018/wordml/cex" xmlns:w16cid="http://schemas.microsoft.com/office/word/2016/wordml/cid" xmlns:w16="http://schemas.microsoft.com/office/word/2018/wordml" xmlns:w16sdtdh="http://schemas.microsoft.com/office/word/2020/wordml/sdtdatahash" xmlns:w16se="http://schemas.microsoft.com/office/word/2015/wordml/symex" xmlns:wpg="http://schemas.microsoft.com/office/word/2010/wordprocessingGroup" xmlns:wpi="http://schemas.microsoft.com/office/word/2010/wordprocessingInk" xmlns:wne="http://schemas.microsoft.com/office/word/2006/wordml" xmlns:wps="http://schemas.microsoft.com/office/word/2010/wordprocessingShape" mc:Ignorable="w14 w15 w16se w16cid w16 w16cex w16sdtdh wp14">
+  <w:abstractNum w:abstractNumId="0" w15:restartNumberingAfterBreak="0">
+    <w:nsid w:val="0EF214A7"/>
+    <w:multiLevelType w:val="multilevel"/>
+    <w:tmpl w:val="EF1A646C"/>
+    <w:lvl w:ilvl="0">
+      <w:start w:val="1"/>
+      <w:numFmt w:val="decimal"/>
+      <w:lvlText w:val="%1."/>
+      <w:lvlJc w:val="left"/>
+      <w:pPr>
+        <w:tabs>
+          <w:tab w:val="num" w:pos="720"/>
+        </w:tabs>
+        <w:ind w:left="720" w:hanging="360"/>
+      </w:pPr>
+    </w:lvl>
+    <w:lvl w:ilvl="1" w:tentative="1">
+      <w:start w:val="1"/>
+      <w:numFmt w:val="decimal"/>
+      <w:lvlText w:val="%2."/>
+      <w:lvlJc w:val="left"/>
+      <w:pPr>
+        <w:tabs>
+          <w:tab w:val="num" w:pos="1440"/>
+        </w:tabs>
+        <w:ind w:left="1440" w:hanging="360"/>
+      </w:pPr>
+    </w:lvl>
+    <w:lvl w:ilvl="2" w:tentative="1">
+      <w:start w:val="1"/>
+      <w:numFmt w:val="decimal"/>
+      <w:lvlText w:val="%3."/>
+      <w:lvlJc w:val="left"/>
+      <w:pPr>
+        <w:tabs>
+          <w:tab w:val="num" w:pos="2160"/>
+        </w:tabs>
+        <w:ind w:left="2160" w:hanging="360"/>
+      </w:pPr>
+    </w:lvl>
+    <w:lvl w:ilvl="3" w:tentative="1">
+      <w:start w:val="1"/>
+      <w:numFmt w:val="decimal"/>
+      <w:lvlText w:val="%4."/>
+      <w:lvlJc w:val="left"/>
+      <w:pPr>
+        <w:tabs>
+          <w:tab w:val="num" w:pos="2880"/>
+        </w:tabs>
+        <w:ind w:left="2880" w:hanging="360"/>
+      </w:pPr>
+    </w:lvl>
+    <w:lvl w:ilvl="4" w:tentative="1">
+      <w:start w:val="1"/>
+      <w:numFmt w:val="decimal"/>
+      <w:lvlText w:val="%5."/>
+      <w:lvlJc w:val="left"/>
+      <w:pPr>
+        <w:tabs>
+          <w:tab w:val="num" w:pos="3600"/>
+        </w:tabs>
+        <w:ind w:left="3600" w:hanging="360"/>
+      </w:pPr>
+    </w:lvl>
+    <w:lvl w:ilvl="5" w:tentative="1">
+      <w:start w:val="1"/>
+      <w:numFmt w:val="decimal"/>
+      <w:lvlText w:val="%6."/>
+      <w:lvlJc w:val="left"/>
+      <w:pPr>
+        <w:tabs>
+          <w:tab w:val="num" w:pos="4320"/>
+        </w:tabs>
+        <w:ind w:left="4320" w:hanging="360"/>
+      </w:pPr>
+    </w:lvl>
+    <w:lvl w:ilvl="6" w:tentative="1">
+      <w:start w:val="1"/>
+      <w:numFmt w:val="decimal"/>
+      <w:lvlText w:val="%7."/>
+      <w:lvlJc w:val="left"/>
+      <w:pPr>
+        <w:tabs>
+          <w:tab w:val="num" w:pos="5040"/>
+        </w:tabs>
+        <w:ind w:left="5040" w:hanging="360"/>
+      </w:pPr>
+    </w:lvl>
+    <w:lvl w:ilvl="7" w:tentative="1">
+      <w:start w:val="1"/>
+      <w:numFmt w:val="decimal"/>
+      <w:lvlText w:val="%8."/>
+      <w:lvlJc w:val="left"/>
+      <w:pPr>
+        <w:tabs>
+          <w:tab w:val="num" w:pos="5760"/>
+        </w:tabs>
+        <w:ind w:left="5760" w:hanging="360"/>
+      </w:pPr>
+    </w:lvl>
+    <w:lvl w:ilvl="8" w:tentative="1">
+      <w:start w:val="1"/>
+      <w:numFmt w:val="decimal"/>
+      <w:lvlText w:val="%9."/>
+      <w:lvlJc w:val="left"/>
+      <w:pPr>
+        <w:tabs>
+          <w:tab w:val="num" w:pos="6480"/>
+        </w:tabs>
+        <w:ind w:left="6480" w:hanging="360"/>
+      </w:pPr>
+    </w:lvl>
+  </w:abstractNum>
+  <w:abstractNum w:abstractNumId="1" w15:restartNumberingAfterBreak="0">
+    <w:nsid w:val="544354E1"/>
+    <w:multiLevelType w:val="multilevel"/>
+    <w:tmpl w:val="F59C003A"/>
+    <w:lvl w:ilvl="0">
+      <w:start w:val="1"/>
+      <w:numFmt w:val="decimal"/>
+      <w:lvlText w:val="%1."/>
+      <w:lvlJc w:val="left"/>
+      <w:pPr>
+        <w:tabs>
+          <w:tab w:val="num" w:pos="720"/>
+        </w:tabs>
+        <w:ind w:left="720" w:hanging="360"/>
+      </w:pPr>
+    </w:lvl>
+    <w:lvl w:ilvl="1" w:tentative="1">
+      <w:start w:val="1"/>
+      <w:numFmt w:val="decimal"/>
+      <w:lvlText w:val="%2."/>
+      <w:lvlJc w:val="left"/>
+      <w:pPr>
+        <w:tabs>
+          <w:tab w:val="num" w:pos="1440"/>
+        </w:tabs>
+        <w:ind w:left="1440" w:hanging="360"/>
+      </w:pPr>
+    </w:lvl>
+    <w:lvl w:ilvl="2" w:tentative="1">
+      <w:start w:val="1"/>
+      <w:numFmt w:val="decimal"/>
+      <w:lvlText w:val="%3."/>
+      <w:lvlJc w:val="left"/>
+      <w:pPr>
+        <w:tabs>
+          <w:tab w:val="num" w:pos="2160"/>
+        </w:tabs>
+        <w:ind w:left="2160" w:hanging="360"/>
+      </w:pPr>
+    </w:lvl>
+    <w:lvl w:ilvl="3" w:tentative="1">
+      <w:start w:val="1"/>
+      <w:numFmt w:val="decimal"/>
+      <w:lvlText w:val="%4."/>
+      <w:lvlJc w:val="left"/>
+      <w:pPr>
+        <w:tabs>
+          <w:tab w:val="num" w:pos="2880"/>
+        </w:tabs>
+        <w:ind w:left="2880" w:hanging="360"/>
+      </w:pPr>
+    </w:lvl>
+    <w:lvl w:ilvl="4" w:tentative="1">
+      <w:start w:val="1"/>
+      <w:numFmt w:val="decimal"/>
+      <w:lvlText w:val="%5."/>
+      <w:lvlJc w:val="left"/>
+      <w:pPr>
+        <w:tabs>
+          <w:tab w:val="num" w:pos="3600"/>
+        </w:tabs>
+        <w:ind w:left="3600" w:hanging="360"/>
+      </w:pPr>
+    </w:lvl>
+    <w:lvl w:ilvl="5" w:tentative="1">
+      <w:start w:val="1"/>
+      <w:numFmt w:val="decimal"/>
+      <w:lvlText w:val="%6."/>
+      <w:lvlJc w:val="left"/>
+      <w:pPr>
+        <w:tabs>
+          <w:tab w:val="num" w:pos="4320"/>
+        </w:tabs>
+        <w:ind w:left="4320" w:hanging="360"/>
+      </w:pPr>
+    </w:lvl>
+    <w:lvl w:ilvl="6" w:tentative="1">
+      <w:start w:val="1"/>
+      <w:numFmt w:val="decimal"/>
+      <w:lvlText w:val="%7."/>
+      <w:lvlJc w:val="left"/>
+      <w:pPr>
+        <w:tabs>
+          <w:tab w:val="num" w:pos="5040"/>
+        </w:tabs>
+        <w:ind w:left="5040" w:hanging="360"/>
+      </w:pPr>
+    </w:lvl>
+    <w:lvl w:ilvl="7" w:tentative="1">
+      <w:start w:val="1"/>
+      <w:numFmt w:val="decimal"/>
+      <w:lvlText w:val="%8."/>
+      <w:lvlJc w:val="left"/>
+      <w:pPr>
+        <w:tabs>
+          <w:tab w:val="num" w:pos="5760"/>
+        </w:tabs>
+        <w:ind w:left="5760" w:hanging="360"/>
+      </w:pPr>
+    </w:lvl>
+    <w:lvl w:ilvl="8" w:tentative="1">
+      <w:start w:val="1"/>
+      <w:numFmt w:val="decimal"/>
+      <w:lvlText w:val="%9."/>
+      <w:lvlJc w:val="left"/>
+      <w:pPr>
+        <w:tabs>
+          <w:tab w:val="num" w:pos="6480"/>
+        </w:tabs>
+        <w:ind w:left="6480" w:hanging="360"/>
+      </w:pPr>
+    </w:lvl>
+  </w:abstractNum>
+  <w:num w:numId="1" w16cid:durableId="169029530">
+    <w:abstractNumId w:val="1"/>
+  </w:num>
+  <w:num w:numId="2" w16cid:durableId="1823354951">
+    <w:abstractNumId w:val="0"/>
+  </w:num>
+</w:numbering>
 </file>
 
 <file path=word/styles.xml><?xml version="1.0" encoding="utf-8"?>
@@ -1168,7 +2823,6 @@
   <w:style w:type="character" w:default="1" w:styleId="DefaultParagraphFont">
     <w:name w:val="Default Paragraph Font"/>
     <w:uiPriority w:val="1"/>
-    <w:semiHidden/>
     <w:unhideWhenUsed/>
   </w:style>
   <w:style w:type="table" w:default="1" w:styleId="TableNormal">

</xml_diff>